<commit_message>
repace figure, add pdf version
</commit_message>
<xml_diff>
--- a/Memo Pu equivalent.docx
+++ b/Memo Pu equivalent.docx
@@ -68,139 +68,28 @@
           <w:b/>
           <w:u w:val="single"/>
         </w:rPr>
-        <w:t>I</w:t>
-      </w:r>
-      <w:r>
-        <w:rPr>
-          <w:b/>
+        <w:t>Introduction</w:t>
+      </w:r>
+    </w:p>
+    <w:p>
+      <w:pPr>
+        <w:rPr>
           <w:u w:val="single"/>
         </w:rPr>
-        <w:t>ntroduction</w:t>
-      </w:r>
-    </w:p>
-    <w:p>
-      <w:pPr>
-        <w:rPr>
-          <w:u w:val="single"/>
-        </w:rPr>
-      </w:pPr>
-    </w:p>
-    <w:p>
-      <w:pPr>
-        <w:jc w:val="both"/>
-      </w:pPr>
-      <w:r>
-        <w:t xml:space="preserve">This memo </w:t>
-      </w:r>
-      <w:r>
-        <w:t>presents</w:t>
-      </w:r>
-      <w:r>
-        <w:t xml:space="preserve"> the </w:t>
-      </w:r>
-      <w:r>
-        <w:t xml:space="preserve">modeling </w:t>
-      </w:r>
-      <w:r>
-        <w:t xml:space="preserve">results </w:t>
-      </w:r>
-      <w:r>
-        <w:t xml:space="preserve">of </w:t>
-      </w:r>
-      <w:r>
-        <w:t>c</w:t>
-      </w:r>
-      <w:r>
-        <w:t>ase</w:t>
-      </w:r>
-      <w:r>
-        <w:t>s</w:t>
-      </w:r>
-      <w:r>
-        <w:t xml:space="preserve"> 1.1 to 1.3 of</w:t>
-      </w:r>
-      <w:r>
-        <w:t xml:space="preserve"> the</w:t>
-      </w:r>
-      <w:r>
-        <w:t xml:space="preserve"> EG29 </w:t>
-      </w:r>
-      <w:r>
-        <w:t>sc</w:t>
-      </w:r>
-      <w:r>
-        <w:t>enario</w:t>
-      </w:r>
-      <w:r>
-        <w:t xml:space="preserve">, induced by the use of a </w:t>
-      </w:r>
-      <w:r>
-        <w:t>pl</w:t>
-      </w:r>
-      <w:r>
-        <w:t xml:space="preserve">utonium </w:t>
-      </w:r>
-      <w:r>
-        <w:t xml:space="preserve">equivalent model for the fuel fabrication. </w:t>
-      </w:r>
-      <w:r>
-        <w:t>C</w:t>
-      </w:r>
-      <w:r>
-        <w:t xml:space="preserve">ase 1 of the EG29 calculation </w:t>
-      </w:r>
-      <w:r>
-        <w:t>involves</w:t>
-      </w:r>
-      <w:r>
-        <w:t xml:space="preserve"> the modeling of </w:t>
+      </w:pPr>
+    </w:p>
+    <w:p>
+      <w:pPr>
+        <w:jc w:val="both"/>
+      </w:pPr>
+      <w:r>
+        <w:t xml:space="preserve">This memo presents the modeling results of cases 1.1 to 1.3 of the EG29 scenario, induced by the use of a plutonium equivalent model for the fuel fabrication. Case 1 of the EG29 calculation involves the modeling of </w:t>
       </w:r>
       <w:r>
         <w:t xml:space="preserve">a </w:t>
       </w:r>
       <w:r>
-        <w:t xml:space="preserve">single </w:t>
-      </w:r>
-      <w:bookmarkStart w:id="0" w:name="_GoBack"/>
-      <w:bookmarkEnd w:id="0"/>
-      <w:r>
-        <w:t xml:space="preserve">MOX-PWR at steady-state (see figure 1). </w:t>
-      </w:r>
-      <w:r>
-        <w:t>C</w:t>
-      </w:r>
-      <w:r>
-        <w:t>ase 1 is subdivide</w:t>
-      </w:r>
-      <w:r>
-        <w:t>d</w:t>
-      </w:r>
-      <w:r>
-        <w:t xml:space="preserve"> in</w:t>
-      </w:r>
-      <w:r>
-        <w:t>to</w:t>
-      </w:r>
-      <w:r>
-        <w:t xml:space="preserve"> three sub</w:t>
-      </w:r>
-      <w:r>
-        <w:t>-</w:t>
-      </w:r>
-      <w:r>
-        <w:t xml:space="preserve">cases corresponding </w:t>
-      </w:r>
-      <w:r>
-        <w:t>to</w:t>
-      </w:r>
-      <w:r>
-        <w:t xml:space="preserve"> calculations of increasing </w:t>
-      </w:r>
-      <w:r>
-        <w:t>fidelity</w:t>
-      </w:r>
-      <w:r>
-        <w:t xml:space="preserve">: </w:t>
+        <w:t xml:space="preserve">single MOX-PWR at steady-state (see figure 1). Case 1 is subdivided into three sub-cases corresponding to calculations of increasing fidelity: </w:t>
       </w:r>
     </w:p>
     <w:p>
@@ -213,10 +102,7 @@
         <w:jc w:val="both"/>
       </w:pPr>
       <w:r>
-        <w:t xml:space="preserve">1: </w:t>
-      </w:r>
-      <w:r>
-        <w:t xml:space="preserve">without isotopic composition, </w:t>
+        <w:t xml:space="preserve">1: without isotopic composition, </w:t>
       </w:r>
     </w:p>
     <w:p>
@@ -305,7 +191,7 @@
       <w:pPr>
         <w:pStyle w:val="Lgende"/>
       </w:pPr>
-      <w:bookmarkStart w:id="1" w:name="_Ref442436698"/>
+      <w:bookmarkStart w:id="0" w:name="_Ref442436698"/>
       <w:r>
         <w:t xml:space="preserve">Figure </w:t>
       </w:r>
@@ -319,12 +205,15 @@
         <w:fldChar w:fldCharType="separate"/>
       </w:r>
       <w:r>
+        <w:rPr>
+          <w:noProof/>
+        </w:rPr>
         <w:t>1</w:t>
       </w:r>
       <w:r>
         <w:fldChar w:fldCharType="end"/>
       </w:r>
-      <w:bookmarkEnd w:id="1"/>
+      <w:bookmarkEnd w:id="0"/>
       <w:r>
         <w:t xml:space="preserve"> Schematic of Pu mass flow for Case 1</w:t>
       </w:r>
@@ -363,37 +252,7 @@
         <w:jc w:val="both"/>
       </w:pPr>
       <w:r>
-        <w:t>T</w:t>
-      </w:r>
-      <w:r>
-        <w:t xml:space="preserve">wo variations on fuel-building were calculated </w:t>
-      </w:r>
-      <w:r>
-        <w:t>f</w:t>
-      </w:r>
-      <w:r>
-        <w:t>or each sub-case (1.1 to 1.3)</w:t>
-      </w:r>
-      <w:r>
-        <w:t xml:space="preserve">. </w:t>
-      </w:r>
-      <w:r>
-        <w:t xml:space="preserve">The </w:t>
-      </w:r>
-      <w:r>
-        <w:t xml:space="preserve">first </w:t>
-      </w:r>
-      <w:r>
-        <w:t>calculation used</w:t>
-      </w:r>
-      <w:r>
-        <w:t xml:space="preserve"> a standard mixing fab</w:t>
-      </w:r>
-      <w:r>
-        <w:t xml:space="preserve"> (</w:t>
-      </w:r>
-      <w:r>
-        <w:t xml:space="preserve">in Cyclus, the </w:t>
+        <w:t xml:space="preserve">Two variations on fuel-building were calculated for each sub-case (1.1 to 1.3). The first calculation used a standard mixing fab (in Cyclus, the </w:t>
       </w:r>
       <w:proofErr w:type="gramStart"/>
       <w:r>
@@ -401,73 +260,7 @@
       </w:r>
       <w:proofErr w:type="gramEnd"/>
       <w:r>
-        <w:t>mixer</w:t>
-      </w:r>
-      <w:r>
-        <w:t>)</w:t>
-      </w:r>
-      <w:r>
-        <w:t>.</w:t>
-      </w:r>
-      <w:r>
-        <w:t xml:space="preserve"> </w:t>
-      </w:r>
-      <w:r>
-        <w:t>Th</w:t>
-      </w:r>
-      <w:r>
-        <w:t>is</w:t>
-      </w:r>
-      <w:r>
-        <w:t xml:space="preserve"> </w:t>
-      </w:r>
-      <w:r>
-        <w:t>mix</w:t>
-      </w:r>
-      <w:r>
-        <w:t>e</w:t>
-      </w:r>
-      <w:r>
-        <w:t>d</w:t>
-      </w:r>
-      <w:r>
-        <w:t xml:space="preserve"> the E3” and the J1” stream</w:t>
-      </w:r>
-      <w:r>
-        <w:t>s</w:t>
-      </w:r>
-      <w:r>
-        <w:t xml:space="preserve"> using </w:t>
-      </w:r>
-      <w:r>
-        <w:t xml:space="preserve">a </w:t>
-      </w:r>
-      <w:r>
-        <w:t>constant mixing ratio to build the MOX fuel for the PWR</w:t>
-      </w:r>
-      <w:r>
-        <w:t xml:space="preserve">, </w:t>
-      </w:r>
-      <w:r>
-        <w:t>labe</w:t>
-      </w:r>
-      <w:r>
-        <w:t xml:space="preserve">led “M”. The second calculation </w:t>
-      </w:r>
-      <w:r>
-        <w:t>used</w:t>
-      </w:r>
-      <w:r>
-        <w:t xml:space="preserve"> plutonium equivalent theory to determine the mixing fraction of each stream to build the MOX fuel</w:t>
-      </w:r>
-      <w:r>
-        <w:t xml:space="preserve">, </w:t>
-      </w:r>
-      <w:r>
-        <w:t>labe</w:t>
-      </w:r>
-      <w:r>
-        <w:t>led “W”.</w:t>
+        <w:t>mixer). This mixed the E3” and the J1” streams using a constant mixing ratio to build the MOX fuel for the PWR, labeled “M”. The second calculation used plutonium equivalent theory to determine the mixing fraction of each stream to build the MOX fuel, labeled “W”.</w:t>
       </w:r>
     </w:p>
     <w:p>
@@ -514,171 +307,23 @@
         <w:lastRenderedPageBreak/>
         <w:t>Results:</w:t>
       </w:r>
-    </w:p>
-    <w:p>
-      <w:pPr>
-        <w:jc w:val="both"/>
-      </w:pPr>
-      <w:r>
-        <w:t>The difference</w:t>
-      </w:r>
-      <w:r>
-        <w:t>s</w:t>
-      </w:r>
-      <w:r>
-        <w:t xml:space="preserve"> in the plutonium contribution to build the MOX fuel are shown figure 2. Those contributions are normalized by the tPu/y (as in figure 1). As expected</w:t>
-      </w:r>
-      <w:r>
-        <w:t>,</w:t>
-      </w:r>
-      <w:r>
-        <w:t xml:space="preserve"> the </w:t>
-      </w:r>
-      <w:r>
-        <w:t xml:space="preserve">first set of </w:t>
-      </w:r>
-      <w:r>
-        <w:t>calculation</w:t>
-      </w:r>
-      <w:r>
-        <w:t>s</w:t>
-      </w:r>
-      <w:r>
-        <w:t xml:space="preserve"> using the mixer result</w:t>
-      </w:r>
-      <w:r>
-        <w:t xml:space="preserve"> in a constant contribution of both</w:t>
-      </w:r>
-      <w:r>
-        <w:t xml:space="preserve"> stream</w:t>
-      </w:r>
-      <w:r>
-        <w:t>s</w:t>
-      </w:r>
-      <w:r>
-        <w:t xml:space="preserve"> for </w:t>
-      </w:r>
-      <w:r>
-        <w:t>c</w:t>
-      </w:r>
-      <w:r>
-        <w:t xml:space="preserve">ases </w:t>
-      </w:r>
-      <w:r>
-        <w:t xml:space="preserve">1.1 and </w:t>
-      </w:r>
-      <w:r>
-        <w:t>1.2</w:t>
-      </w:r>
-      <w:r>
-        <w:t>. The variation observe</w:t>
-      </w:r>
-      <w:r>
-        <w:t>d</w:t>
-      </w:r>
-      <w:r>
-        <w:t xml:space="preserve"> in </w:t>
-      </w:r>
-      <w:r>
-        <w:t>c</w:t>
-      </w:r>
-      <w:r>
-        <w:t>ase 1.3</w:t>
-      </w:r>
-      <w:r>
-        <w:t xml:space="preserve"> is </w:t>
-      </w:r>
-      <w:r>
-        <w:t>solely</w:t>
-      </w:r>
-      <w:r>
-        <w:t xml:space="preserve"> due to the decay of 241Pu, which contribute</w:t>
-      </w:r>
-      <w:r>
-        <w:t>s</w:t>
-      </w:r>
-      <w:r>
-        <w:t xml:space="preserve"> after decay as 241Am.</w:t>
-      </w:r>
-    </w:p>
-    <w:p>
-      <w:pPr>
-        <w:jc w:val="both"/>
-      </w:pPr>
-      <w:r>
-        <w:t xml:space="preserve">Concerning the </w:t>
-      </w:r>
-      <w:r>
-        <w:t xml:space="preserve">second set of </w:t>
-      </w:r>
-      <w:r>
-        <w:t>calculation</w:t>
-      </w:r>
-      <w:r>
-        <w:t>s</w:t>
-      </w:r>
-      <w:r>
-        <w:t xml:space="preserve"> using </w:t>
-      </w:r>
-      <w:r>
-        <w:t>plutonium equivalen</w:t>
-      </w:r>
-      <w:r>
-        <w:t>ce</w:t>
-      </w:r>
-      <w:r>
-        <w:t xml:space="preserve">, </w:t>
-      </w:r>
-      <w:r>
-        <w:t xml:space="preserve">case 1.1 </w:t>
-      </w:r>
-      <w:r>
-        <w:t xml:space="preserve">exactly </w:t>
-      </w:r>
-      <w:r>
-        <w:t>reproduce</w:t>
-      </w:r>
-      <w:r>
-        <w:t>d</w:t>
-      </w:r>
-      <w:r>
-        <w:t xml:space="preserve"> </w:t>
-      </w:r>
-      <w:r>
-        <w:t xml:space="preserve">the </w:t>
-      </w:r>
-      <w:r>
-        <w:t>results</w:t>
-      </w:r>
-      <w:r>
-        <w:t xml:space="preserve"> </w:t>
-      </w:r>
-      <w:r>
-        <w:t>using</w:t>
-      </w:r>
-      <w:r>
-        <w:t xml:space="preserve"> the fix</w:t>
-      </w:r>
-      <w:r>
-        <w:t>ed</w:t>
-      </w:r>
-      <w:r>
-        <w:t xml:space="preserve"> mixing ratio. </w:t>
-      </w:r>
-      <w:r>
-        <w:t>There is a discrepancy between the results for case 1.2 that is not expected</w:t>
-      </w:r>
-      <w:r>
-        <w:t xml:space="preserve">. </w:t>
-      </w:r>
-      <w:r>
-        <w:t>This is probably due to a roun</w:t>
-      </w:r>
-      <w:r>
-        <w:t xml:space="preserve">ding </w:t>
-      </w:r>
-      <w:r>
-        <w:t>variation</w:t>
+      <w:bookmarkStart w:id="1" w:name="_GoBack"/>
+      <w:bookmarkEnd w:id="1"/>
+    </w:p>
+    <w:p>
+      <w:pPr>
+        <w:jc w:val="both"/>
+      </w:pPr>
+      <w:r>
+        <w:t>The differences in the plutonium contribution to build the MOX fuel are shown figure 2. Those contributions are normalized by the tPu/y (as in figure 1). As expected, the first set of calculations using the mixer result in a constant contribution of both streams for cases 1.1 and 1.2. The variation observed in case 1.3 is solely due to the decay of 241Pu, which contributes after decay as 241Am.</w:t>
+      </w:r>
+    </w:p>
+    <w:p>
+      <w:pPr>
+        <w:jc w:val="both"/>
+      </w:pPr>
+      <w:r>
+        <w:t>Concerning the second set of calculations using plutonium equivalence, case 1.1 exactly reproduced the results using the fixed mixing ratio. There is a discrepancy between the results for case 1.2 that is not expected. This is probably due to a rounding variation</w:t>
       </w:r>
       <w:r>
         <w:t>.</w:t>
@@ -694,7 +339,50 @@
           <w:lang w:val="fr-FR" w:eastAsia="fr-FR"/>
         </w:rPr>
         <w:drawing>
-          <wp:inline distT="0" distB="3810" distL="0" distR="12065" wp14:anchorId="4C9937BC" wp14:editId="2CFC069B">
+          <wp:inline distT="0" distB="6350" distL="0" distR="0" wp14:anchorId="5B9643F2" wp14:editId="2EB97A60">
+            <wp:extent cx="2905760" cy="2178050"/>
+            <wp:effectExtent l="0" t="0" r="0" b="0"/>
+            <wp:docPr id="3" name="Image 4" descr="C_1.x.J1_contribution.png"/>
+            <wp:cNvGraphicFramePr>
+              <a:graphicFrameLocks xmlns:a="http://schemas.openxmlformats.org/drawingml/2006/main" noChangeAspect="1"/>
+            </wp:cNvGraphicFramePr>
+            <a:graphic xmlns:a="http://schemas.openxmlformats.org/drawingml/2006/main">
+              <a:graphicData uri="http://schemas.openxmlformats.org/drawingml/2006/picture">
+                <pic:pic xmlns:pic="http://schemas.openxmlformats.org/drawingml/2006/picture">
+                  <pic:nvPicPr>
+                    <pic:cNvPr id="3" name="Image 4" descr="C_1.x.J1_contribution.png"/>
+                    <pic:cNvPicPr>
+                      <a:picLocks noChangeAspect="1" noChangeArrowheads="1"/>
+                    </pic:cNvPicPr>
+                  </pic:nvPicPr>
+                  <pic:blipFill>
+                    <a:blip r:embed="rId6"/>
+                    <a:stretch>
+                      <a:fillRect/>
+                    </a:stretch>
+                  </pic:blipFill>
+                  <pic:spPr bwMode="auto">
+                    <a:xfrm>
+                      <a:off x="0" y="0"/>
+                      <a:ext cx="2905760" cy="2178050"/>
+                    </a:xfrm>
+                    <a:prstGeom prst="rect">
+                      <a:avLst/>
+                    </a:prstGeom>
+                  </pic:spPr>
+                </pic:pic>
+              </a:graphicData>
+            </a:graphic>
+          </wp:inline>
+        </w:drawing>
+      </w:r>
+      <w:r>
+        <w:rPr>
+          <w:noProof/>
+          <w:lang w:val="fr-FR" w:eastAsia="fr-FR"/>
+        </w:rPr>
+        <w:drawing>
+          <wp:inline distT="0" distB="3810" distL="0" distR="12065" wp14:anchorId="34966F8C" wp14:editId="0A420FCD">
             <wp:extent cx="2908935" cy="2180590"/>
             <wp:effectExtent l="0" t="0" r="0" b="0"/>
             <wp:docPr id="2" name="Image 1" descr="C_1.x.E3_contribution.png"/>
@@ -711,7 +399,7 @@
                     </pic:cNvPicPr>
                   </pic:nvPicPr>
                   <pic:blipFill>
-                    <a:blip r:embed="rId6"/>
+                    <a:blip r:embed="rId7"/>
                     <a:stretch>
                       <a:fillRect/>
                     </a:stretch>
@@ -731,67 +419,27 @@
           </wp:inline>
         </w:drawing>
       </w:r>
+    </w:p>
+    <w:p>
+      <w:pPr>
+        <w:pStyle w:val="Lgende"/>
+      </w:pPr>
+      <w:r>
+        <w:t xml:space="preserve">Figure </w:t>
+      </w:r>
+      <w:r>
+        <w:fldChar w:fldCharType="begin"/>
+      </w:r>
+      <w:r>
+        <w:instrText>SEQ Figure \* ARABIC</w:instrText>
+      </w:r>
+      <w:r>
+        <w:fldChar w:fldCharType="separate"/>
+      </w:r>
       <w:r>
         <w:rPr>
           <w:noProof/>
-          <w:lang w:val="fr-FR" w:eastAsia="fr-FR"/>
-        </w:rPr>
-        <w:drawing>
-          <wp:inline distT="0" distB="6350" distL="0" distR="0" wp14:anchorId="5B9643F2" wp14:editId="2EB97A60">
-            <wp:extent cx="2905760" cy="2178050"/>
-            <wp:effectExtent l="0" t="0" r="0" b="0"/>
-            <wp:docPr id="3" name="Image 4" descr="C_1.x.J1_contribution.png"/>
-            <wp:cNvGraphicFramePr>
-              <a:graphicFrameLocks xmlns:a="http://schemas.openxmlformats.org/drawingml/2006/main" noChangeAspect="1"/>
-            </wp:cNvGraphicFramePr>
-            <a:graphic xmlns:a="http://schemas.openxmlformats.org/drawingml/2006/main">
-              <a:graphicData uri="http://schemas.openxmlformats.org/drawingml/2006/picture">
-                <pic:pic xmlns:pic="http://schemas.openxmlformats.org/drawingml/2006/picture">
-                  <pic:nvPicPr>
-                    <pic:cNvPr id="3" name="Image 4" descr="C_1.x.J1_contribution.png"/>
-                    <pic:cNvPicPr>
-                      <a:picLocks noChangeAspect="1" noChangeArrowheads="1"/>
-                    </pic:cNvPicPr>
-                  </pic:nvPicPr>
-                  <pic:blipFill>
-                    <a:blip r:embed="rId7"/>
-                    <a:stretch>
-                      <a:fillRect/>
-                    </a:stretch>
-                  </pic:blipFill>
-                  <pic:spPr bwMode="auto">
-                    <a:xfrm>
-                      <a:off x="0" y="0"/>
-                      <a:ext cx="2905760" cy="2178050"/>
-                    </a:xfrm>
-                    <a:prstGeom prst="rect">
-                      <a:avLst/>
-                    </a:prstGeom>
-                  </pic:spPr>
-                </pic:pic>
-              </a:graphicData>
-            </a:graphic>
-          </wp:inline>
-        </w:drawing>
-      </w:r>
-    </w:p>
-    <w:p>
-      <w:pPr>
-        <w:pStyle w:val="Lgende"/>
-      </w:pPr>
-      <w:r>
-        <w:t xml:space="preserve">Figure </w:t>
-      </w:r>
-      <w:r>
-        <w:fldChar w:fldCharType="begin"/>
-      </w:r>
-      <w:r>
-        <w:instrText>SEQ Figure \* ARABIC</w:instrText>
-      </w:r>
-      <w:r>
-        <w:fldChar w:fldCharType="separate"/>
-      </w:r>
-      <w:r>
+        </w:rPr>
         <w:t>2</w:t>
       </w:r>
       <w:r>
@@ -811,147 +459,15 @@
         <w:jc w:val="both"/>
       </w:pPr>
       <w:r>
-        <w:t>Case 1.3, which include</w:t>
-      </w:r>
-      <w:r>
-        <w:t>s</w:t>
-      </w:r>
-      <w:r>
-        <w:t xml:space="preserve"> isotopic compositions and decay, </w:t>
-      </w:r>
-      <w:r>
-        <w:t xml:space="preserve">behaves </w:t>
-      </w:r>
-      <w:r>
-        <w:t>drastically different than the other two sub-cases</w:t>
-      </w:r>
-      <w:r>
-        <w:t xml:space="preserve">. </w:t>
-      </w:r>
-      <w:r>
-        <w:t>For</w:t>
-      </w:r>
-      <w:r>
-        <w:t xml:space="preserve"> the fix</w:t>
-      </w:r>
-      <w:r>
-        <w:t>ed</w:t>
-      </w:r>
-      <w:r>
-        <w:t xml:space="preserve"> mixing ratio calculation (M), the </w:t>
-      </w:r>
-      <w:r>
-        <w:t xml:space="preserve">fluctuations are </w:t>
-      </w:r>
-      <w:r>
-        <w:t>caused by</w:t>
-      </w:r>
-      <w:r>
-        <w:t xml:space="preserve"> the decay of Pu241 </w:t>
-      </w:r>
-      <w:r>
-        <w:t>in</w:t>
-      </w:r>
-      <w:r>
-        <w:t xml:space="preserve"> the </w:t>
-      </w:r>
-      <w:r>
-        <w:t xml:space="preserve">J1” </w:t>
-      </w:r>
-      <w:r>
-        <w:t>stream</w:t>
-      </w:r>
-      <w:r>
-        <w:t>. The E3’’ stream</w:t>
-      </w:r>
-      <w:r>
-        <w:t>, which</w:t>
-      </w:r>
-      <w:r>
-        <w:t xml:space="preserve"> contain</w:t>
-      </w:r>
-      <w:r>
-        <w:t>s</w:t>
-      </w:r>
-      <w:r>
-        <w:t xml:space="preserve"> very few sh</w:t>
-      </w:r>
-      <w:r>
-        <w:t>ort-liv</w:t>
-      </w:r>
-      <w:r>
-        <w:t>ed</w:t>
-      </w:r>
-      <w:r>
-        <w:t xml:space="preserve"> plutonium</w:t>
-      </w:r>
-      <w:r>
-        <w:t xml:space="preserve"> isotopes,</w:t>
-      </w:r>
-      <w:r>
-        <w:t xml:space="preserve"> is not impacted by the decay.</w:t>
-      </w:r>
-    </w:p>
-    <w:p>
-      <w:pPr>
-        <w:jc w:val="both"/>
-      </w:pPr>
-      <w:r>
-        <w:t xml:space="preserve">For the calculation using the </w:t>
-      </w:r>
-      <w:r>
-        <w:t>plutonium</w:t>
-      </w:r>
-      <w:r>
-        <w:t xml:space="preserve"> equivalent model</w:t>
-      </w:r>
-      <w:r>
-        <w:t xml:space="preserve"> </w:t>
-      </w:r>
-      <w:r>
-        <w:t>(W), the decay of Pu241 ha</w:t>
-      </w:r>
-      <w:r>
-        <w:t>s</w:t>
-      </w:r>
-      <w:r>
-        <w:t xml:space="preserve"> a </w:t>
-      </w:r>
-      <w:r>
-        <w:t xml:space="preserve">cyclic </w:t>
-      </w:r>
-      <w:r>
-        <w:t>impact on the fabrication of the MOX fuel</w:t>
-      </w:r>
-      <w:r>
-        <w:t>. A</w:t>
-      </w:r>
-      <w:r>
-        <w:t>s the Pu241 is transmut</w:t>
-      </w:r>
-      <w:r>
-        <w:t>ed</w:t>
-      </w:r>
-      <w:r>
-        <w:t xml:space="preserve"> to</w:t>
-      </w:r>
-      <w:r>
-        <w:t xml:space="preserve"> Am</w:t>
-      </w:r>
-      <w:r>
-        <w:t xml:space="preserve">241, the plutonium from the J1” stream </w:t>
-      </w:r>
-      <w:r>
-        <w:t>has a reduced</w:t>
-      </w:r>
-      <w:r>
-        <w:t xml:space="preserve"> “reactivity potential”, forcing the increase of</w:t>
-      </w:r>
-      <w:r>
-        <w:t xml:space="preserve"> the</w:t>
-      </w:r>
-      <w:r>
-        <w:t xml:space="preserve"> E3” stream amount in the mix from 0.210 tPu/y to almost 0.3 tPu/y.</w:t>
+        <w:t>Case 1.3, which includes isotopic compositions and decay, behaves drastically different than the other two sub-cases. For the fixed mixing ratio calculation (M), the fluctuations are caused by the decay of Pu241 in the J1” stream. The E3’’ stream, which contains very few short-lived plutonium isotopes, is not impacted by the decay.</w:t>
+      </w:r>
+    </w:p>
+    <w:p>
+      <w:pPr>
+        <w:jc w:val="both"/>
+      </w:pPr>
+      <w:r>
+        <w:t>For the calculation using the plutonium equivalent model (W), the decay of Pu241 has a cyclic impact on the fabrication of the MOX fuel. As the Pu241 is transmuted to Am241, the plutonium from the J1” stream has a reduced “reactivity potential”, forcing the increase of the E3” stream amount in the mix from 0.210 tPu/y to almost 0.3 tPu/y.</w:t>
       </w:r>
     </w:p>
     <w:p>
@@ -1062,6 +578,9 @@
         <w:fldChar w:fldCharType="separate"/>
       </w:r>
       <w:r>
+        <w:rPr>
+          <w:noProof/>
+        </w:rPr>
         <w:t>3</w:t>
       </w:r>
       <w:r>

</xml_diff>

<commit_message>
update MLP almost owrking
</commit_message>
<xml_diff>
--- a/Memo Pu equivalent.docx
+++ b/Memo Pu equivalent.docx
@@ -252,11 +252,24 @@
         <w:jc w:val="both"/>
       </w:pPr>
       <w:r>
-        <w:t xml:space="preserve">Two variations on fuel-building were calculated for each sub-case (1.1 to 1.3). The first calculation used a standard mixing fab (in Cyclus, the </w:t>
-      </w:r>
+        <w:t xml:space="preserve">Two variations on fuel-building were calculated for each sub-case (1.1 to 1.3). The first calculation used a standard mixing fab (in </w:t>
+      </w:r>
+      <w:proofErr w:type="spellStart"/>
+      <w:r>
+        <w:t>Cyclus</w:t>
+      </w:r>
+      <w:proofErr w:type="spellEnd"/>
+      <w:r>
+        <w:t xml:space="preserve">, the </w:t>
+      </w:r>
+      <w:proofErr w:type="spellStart"/>
       <w:proofErr w:type="gramStart"/>
       <w:r>
-        <w:t>cycamore::</w:t>
+        <w:t>cycamore</w:t>
+      </w:r>
+      <w:proofErr w:type="spellEnd"/>
+      <w:r>
+        <w:t>::</w:t>
       </w:r>
       <w:proofErr w:type="gramEnd"/>
       <w:r>
@@ -307,26 +320,78 @@
         <w:lastRenderedPageBreak/>
         <w:t>Results:</w:t>
       </w:r>
+    </w:p>
+    <w:p>
+      <w:pPr>
+        <w:jc w:val="both"/>
+      </w:pPr>
+      <w:r>
+        <w:t xml:space="preserve">The difference on J1’’ and E3’’ between all 6 calculations can be observed on Figure 2. First on should only consider in this study the time between 15 and 75y, as the calculation need almost 12y </w:t>
+      </w:r>
+      <w:proofErr w:type="spellStart"/>
+      <w:r>
+        <w:t>to</w:t>
+      </w:r>
+      <w:proofErr w:type="spellEnd"/>
+      <w:r>
+        <w:t xml:space="preserve"> rich an equilibrium and the first reactor is replaced at 80y (explaining the different fluctuation</w:t>
+      </w:r>
+      <w:r>
+        <w:t>s</w:t>
+      </w:r>
+      <w:r>
+        <w:t xml:space="preserve"> observed). </w:t>
+      </w:r>
+    </w:p>
+    <w:p>
+      <w:pPr>
+        <w:jc w:val="both"/>
+      </w:pPr>
+      <w:r>
+        <w:t>For both stream (J1’’ and E3’’), the 2 cases without decay are similar in the 2 calculation methods (W and M). When decay is taking into acc</w:t>
+      </w:r>
       <w:bookmarkStart w:id="1" w:name="_GoBack"/>
       <w:bookmarkEnd w:id="1"/>
-    </w:p>
-    <w:p>
-      <w:pPr>
-        <w:jc w:val="both"/>
-      </w:pPr>
-      <w:r>
-        <w:t>The differences in the plutonium contribution to build the MOX fuel are shown figure 2. Those contributions are normalized by the tPu/y (as in figure 1). As expected, the first set of calculations using the mixer result in a constant contribution of both streams for cases 1.1 and 1.2. The variation observed in case 1.3 is solely due to the decay of 241Pu, which contributes after decay as 241Am.</w:t>
-      </w:r>
-    </w:p>
-    <w:p>
-      <w:pPr>
-        <w:jc w:val="both"/>
-      </w:pPr>
-      <w:r>
-        <w:t>Concerning the second set of calculations using plutonium equivalence, case 1.1 exactly reproduced the results using the fixed mixing ratio. There is a discrepancy between the results for case 1.2 that is not expected. This is probably due to a rounding variation</w:t>
-      </w:r>
-      <w:r>
-        <w:t>.</w:t>
+      <w:r>
+        <w:t xml:space="preserve">ount, one can observe a small reduction of the plutonium content in J1’’ stream directly due to </w:t>
+      </w:r>
+      <w:r>
+        <w:rPr>
+          <w:vertAlign w:val="superscript"/>
+        </w:rPr>
+        <w:t>241</w:t>
+      </w:r>
+      <w:r>
+        <w:t xml:space="preserve">Pu decay. </w:t>
+      </w:r>
+    </w:p>
+    <w:p>
+      <w:pPr>
+        <w:jc w:val="both"/>
+      </w:pPr>
+      <w:r>
+        <w:t>Nevertheless,</w:t>
+      </w:r>
+      <w:r>
+        <w:t xml:space="preserve"> when using the plutonium equivalent theory for the fuel fabrication and considering decay (“case 3_W”), one can</w:t>
+      </w:r>
+      <w:r>
+        <w:t xml:space="preserve"> observe</w:t>
+      </w:r>
+      <w:r>
+        <w:t xml:space="preserve"> a slight continuous decrease of the amount of plutonium in J1’’ stream and a small continuous increase in E3’’</w:t>
+      </w:r>
+      <w:r>
+        <w:t>. This is because, the fuel fabrication process use slightly less material from the J1’’ stream than expected, causing an accumulation of plutonium. This accumulation gives more time to the 241Pu to decay causing an increasing degradation of plutonium quality (through the increasing fraction of 241Am) which reduce even more the amount of J1’’ require. The degradation of the J1’’ plutonium is balanced by the increase of the amount of E3’’ stream used in the fuel fabrication process, the E3’’ plutonium been composed of mainly</w:t>
+      </w:r>
+      <w:r>
+        <w:rPr>
+          <w:vertAlign w:val="superscript"/>
+        </w:rPr>
+        <w:t xml:space="preserve"> 239</w:t>
+      </w:r>
+      <w:r>
+        <w:t>Pu.</w:t>
       </w:r>
     </w:p>
     <w:p>
@@ -339,10 +404,10 @@
           <w:lang w:val="fr-FR" w:eastAsia="fr-FR"/>
         </w:rPr>
         <w:drawing>
-          <wp:inline distT="0" distB="6350" distL="0" distR="0" wp14:anchorId="5B9643F2" wp14:editId="2EB97A60">
-            <wp:extent cx="2905760" cy="2178050"/>
+          <wp:inline distT="0" distB="0" distL="0" distR="0" wp14:anchorId="43CC2423" wp14:editId="16BBDB4A">
+            <wp:extent cx="2984549" cy="2237377"/>
             <wp:effectExtent l="0" t="0" r="0" b="0"/>
-            <wp:docPr id="3" name="Image 4" descr="C_1.x.J1_contribution.png"/>
+            <wp:docPr id="6" name="Image 6" descr="C_1.x.J1s_pu_contribution.png"/>
             <wp:cNvGraphicFramePr>
               <a:graphicFrameLocks xmlns:a="http://schemas.openxmlformats.org/drawingml/2006/main" noChangeAspect="1"/>
             </wp:cNvGraphicFramePr>
@@ -350,13 +415,20 @@
               <a:graphicData uri="http://schemas.openxmlformats.org/drawingml/2006/picture">
                 <pic:pic xmlns:pic="http://schemas.openxmlformats.org/drawingml/2006/picture">
                   <pic:nvPicPr>
-                    <pic:cNvPr id="3" name="Image 4" descr="C_1.x.J1_contribution.png"/>
+                    <pic:cNvPr id="0" name="Picture 1" descr="C_1.x.J1s_pu_contribution.png"/>
                     <pic:cNvPicPr>
                       <a:picLocks noChangeAspect="1" noChangeArrowheads="1"/>
                     </pic:cNvPicPr>
                   </pic:nvPicPr>
                   <pic:blipFill>
-                    <a:blip r:embed="rId6"/>
+                    <a:blip r:embed="rId6" cstate="print">
+                      <a:extLst>
+                        <a:ext uri="{28A0092B-C50C-407E-A947-70E740481C1C}">
+                          <a14:useLocalDpi xmlns:a14="http://schemas.microsoft.com/office/drawing/2010/main" val="0"/>
+                        </a:ext>
+                      </a:extLst>
+                    </a:blip>
+                    <a:srcRect/>
                     <a:stretch>
                       <a:fillRect/>
                     </a:stretch>
@@ -364,11 +436,15 @@
                   <pic:spPr bwMode="auto">
                     <a:xfrm>
                       <a:off x="0" y="0"/>
-                      <a:ext cx="2905760" cy="2178050"/>
+                      <a:ext cx="3021153" cy="2264817"/>
                     </a:xfrm>
                     <a:prstGeom prst="rect">
                       <a:avLst/>
                     </a:prstGeom>
+                    <a:noFill/>
+                    <a:ln>
+                      <a:noFill/>
+                    </a:ln>
                   </pic:spPr>
                 </pic:pic>
               </a:graphicData>
@@ -382,10 +458,10 @@
           <w:lang w:val="fr-FR" w:eastAsia="fr-FR"/>
         </w:rPr>
         <w:drawing>
-          <wp:inline distT="0" distB="3810" distL="0" distR="12065" wp14:anchorId="34966F8C" wp14:editId="0A420FCD">
-            <wp:extent cx="2908935" cy="2180590"/>
-            <wp:effectExtent l="0" t="0" r="0" b="0"/>
-            <wp:docPr id="2" name="Image 1" descr="C_1.x.E3_contribution.png"/>
+          <wp:inline distT="0" distB="0" distL="0" distR="0" wp14:anchorId="4C4D870A" wp14:editId="5E28441C">
+            <wp:extent cx="2947522" cy="2209619"/>
+            <wp:effectExtent l="0" t="0" r="0" b="635"/>
+            <wp:docPr id="7" name="Image 7" descr="C_1.x.E3s_pu_contribution.png"/>
             <wp:cNvGraphicFramePr>
               <a:graphicFrameLocks xmlns:a="http://schemas.openxmlformats.org/drawingml/2006/main" noChangeAspect="1"/>
             </wp:cNvGraphicFramePr>
@@ -393,13 +469,20 @@
               <a:graphicData uri="http://schemas.openxmlformats.org/drawingml/2006/picture">
                 <pic:pic xmlns:pic="http://schemas.openxmlformats.org/drawingml/2006/picture">
                   <pic:nvPicPr>
-                    <pic:cNvPr id="2" name="Image 1" descr="C_1.x.E3_contribution.png"/>
+                    <pic:cNvPr id="0" name="Picture 2" descr="C_1.x.E3s_pu_contribution.png"/>
                     <pic:cNvPicPr>
                       <a:picLocks noChangeAspect="1" noChangeArrowheads="1"/>
                     </pic:cNvPicPr>
                   </pic:nvPicPr>
                   <pic:blipFill>
-                    <a:blip r:embed="rId7"/>
+                    <a:blip r:embed="rId7" cstate="print">
+                      <a:extLst>
+                        <a:ext uri="{28A0092B-C50C-407E-A947-70E740481C1C}">
+                          <a14:useLocalDpi xmlns:a14="http://schemas.microsoft.com/office/drawing/2010/main" val="0"/>
+                        </a:ext>
+                      </a:extLst>
+                    </a:blip>
+                    <a:srcRect/>
                     <a:stretch>
                       <a:fillRect/>
                     </a:stretch>
@@ -407,11 +490,15 @@
                   <pic:spPr bwMode="auto">
                     <a:xfrm>
                       <a:off x="0" y="0"/>
-                      <a:ext cx="2908935" cy="2180590"/>
+                      <a:ext cx="2984600" cy="2237415"/>
                     </a:xfrm>
                     <a:prstGeom prst="rect">
                       <a:avLst/>
                     </a:prstGeom>
+                    <a:noFill/>
+                    <a:ln>
+                      <a:noFill/>
+                    </a:ln>
                   </pic:spPr>
                 </pic:pic>
               </a:graphicData>
@@ -446,7 +533,13 @@
         <w:fldChar w:fldCharType="end"/>
       </w:r>
       <w:r>
-        <w:t xml:space="preserve"> Evolution of Pu contribution on J1” stream (left figure) and E3” stream (right figure)</w:t>
+        <w:t xml:space="preserve"> Evolution o</w:t>
+      </w:r>
+      <w:r>
+        <w:t>f Pu contribution on J1” stream</w:t>
+      </w:r>
+      <w:r>
+        <w:t xml:space="preserve"> on the left, and E3’’ on the right</w:t>
       </w:r>
     </w:p>
     <w:p>
@@ -467,7 +560,23 @@
         <w:jc w:val="both"/>
       </w:pPr>
       <w:r>
-        <w:t>For the calculation using the plutonium equivalent model (W), the decay of Pu241 has a cyclic impact on the fabrication of the MOX fuel. As the Pu241 is transmuted to Am241, the plutonium from the J1” stream has a reduced “reactivity potential”, forcing the increase of the E3” stream amount in the mix from 0.210 tPu/y to almost 0.3 tPu/y.</w:t>
+        <w:t xml:space="preserve">For the calculation using the plutonium equivalent model (W), the decay of Pu241 has a cyclic impact on the fabrication of the MOX fuel. As the Pu241 is transmuted to Am241, the plutonium from the J1” stream has a reduced “reactivity potential”, forcing the increase of the E3” stream amount in the mix from 0.210 </w:t>
+      </w:r>
+      <w:proofErr w:type="spellStart"/>
+      <w:r>
+        <w:t>tPu</w:t>
+      </w:r>
+      <w:proofErr w:type="spellEnd"/>
+      <w:r>
+        <w:t xml:space="preserve">/y to almost 0.3 </w:t>
+      </w:r>
+      <w:proofErr w:type="spellStart"/>
+      <w:r>
+        <w:t>tPu</w:t>
+      </w:r>
+      <w:proofErr w:type="spellEnd"/>
+      <w:r>
+        <w:t>/y.</w:t>
       </w:r>
     </w:p>
     <w:p>
@@ -479,6 +588,7 @@
           <w:noProof/>
           <w:lang w:val="fr-FR" w:eastAsia="fr-FR"/>
         </w:rPr>
+        <w:lastRenderedPageBreak/>
         <w:drawing>
           <wp:inline distT="0" distB="3810" distL="0" distR="12065" wp14:anchorId="1C987817" wp14:editId="2043BB36">
             <wp:extent cx="2908935" cy="2180590"/>

</xml_diff>